<commit_message>
00:24 Unit16 Writing Upload  (PGW)
</commit_message>
<xml_diff>
--- a/PGW/20190722/Writing.docx
+++ b/PGW/20190722/Writing.docx
@@ -24,7 +24,7 @@
         <w:pStyle w:val="3"/>
         <w:spacing w:before="0" w:beforeAutospacing="0" w:after="75" w:afterAutospacing="0"/>
         <w:rPr>
-          <w:rFonts w:ascii="Noto Sans KR" w:hAnsi="Noto Sans KR"/>
+          <w:rFonts w:ascii="Noto Sans KR" w:hAnsi="Noto Sans KR" w:hint="eastAsia"/>
           <w:color w:val="3C3B40"/>
           <w:sz w:val="45"/>
           <w:szCs w:val="45"/>
@@ -45,7 +45,7 @@
         <w:pStyle w:val="a3"/>
         <w:spacing w:before="0" w:beforeAutospacing="0" w:after="0" w:afterAutospacing="0" w:line="390" w:lineRule="atLeast"/>
         <w:rPr>
-          <w:rFonts w:ascii="Noto Sans KR" w:hAnsi="Noto Sans KR"/>
+          <w:rFonts w:ascii="Noto Sans KR" w:hAnsi="Noto Sans KR" w:hint="eastAsia"/>
           <w:color w:val="3C3B40"/>
           <w:sz w:val="30"/>
           <w:szCs w:val="30"/>
@@ -78,13 +78,11 @@
           <w:szCs w:val="27"/>
         </w:rPr>
       </w:pPr>
-      <w:bookmarkStart w:id="0" w:name="_GoBack"/>
-      <w:bookmarkEnd w:id="0"/>
     </w:p>
     <w:p>
       <w:pPr>
         <w:rPr>
-          <w:rFonts w:asciiTheme="majorHAnsi" w:eastAsiaTheme="majorHAnsi" w:hAnsiTheme="majorHAnsi" w:hint="eastAsia"/>
+          <w:rFonts w:asciiTheme="majorHAnsi" w:eastAsiaTheme="majorHAnsi" w:hAnsiTheme="majorHAnsi"/>
           <w:sz w:val="22"/>
         </w:rPr>
       </w:pPr>
@@ -104,6 +102,23 @@
         </w:rPr>
         <w:t>---------------------------------------------------------------------</w:t>
       </w:r>
+    </w:p>
+    <w:p>
+      <w:pPr>
+        <w:rPr>
+          <w:rFonts w:asciiTheme="majorHAnsi" w:eastAsiaTheme="majorHAnsi" w:hAnsiTheme="majorHAnsi"/>
+          <w:sz w:val="22"/>
+        </w:rPr>
+      </w:pPr>
+      <w:r>
+        <w:rPr>
+          <w:rFonts w:asciiTheme="majorHAnsi" w:eastAsiaTheme="majorHAnsi" w:hAnsiTheme="majorHAnsi"/>
+          <w:sz w:val="22"/>
+        </w:rPr>
+        <w:t>You want me to explain about my strength or special ability? Well... No matter how much I think about it, I don't think I have any strength, average power, or special ability.  I sleep only four hours a day.  I don't get much sleep in wonder. Isn't it amazing? And I like meditating. Close your eyes for a while and being lost in contemplation is very helpful in recovering from fatigue. I want you to try too. And I easily notice the other person's feelings. I've been very sensitive about that since the past. And for the most part, the results were consistent with what I thought. Does this have something to do with your special ability?</w:t>
+      </w:r>
+      <w:bookmarkStart w:id="0" w:name="_GoBack"/>
+      <w:bookmarkEnd w:id="0"/>
     </w:p>
     <w:sectPr>
       <w:pgSz w:w="11906" w:h="16838"/>

</xml_diff>